<commit_message>
updated final year documentation
</commit_message>
<xml_diff>
--- a/FinalYearDocuments/Sem1/C16315253WilliamCareyProposalReport.docx
+++ b/FinalYearDocuments/Sem1/C16315253WilliamCareyProposalReport.docx
@@ -531,45 +531,21 @@
               <w:rPr>
                 <w:rFonts w:ascii="Arial" w:hAnsi="Arial" w:cs="Arial"/>
               </w:rPr>
-              <w:t>According to Health Education Research, “</w:t>
-            </w:r>
-            <w:r>
-              <w:rPr>
-                <w:rFonts w:ascii="Arial" w:hAnsi="Arial" w:cs="Arial"/>
-              </w:rPr>
-              <w:t>There is ample evidence that printed, computer-tailored nutrition education is a more effective tool for motivating people to change to healthier diets than general nutrition education</w:t>
-            </w:r>
-            <w:r>
-              <w:rPr>
-                <w:rFonts w:ascii="Arial" w:hAnsi="Arial" w:cs="Arial"/>
-              </w:rPr>
-              <w:t xml:space="preserve">”. </w:t>
-            </w:r>
-          </w:p>
-          <w:p>
-            <w:pPr>
-              <w:pStyle w:val="BodyA"/>
-              <w:rPr>
-                <w:rFonts w:ascii="Arial" w:hAnsi="Arial" w:cs="Arial"/>
-              </w:rPr>
-            </w:pPr>
-            <w:r>
-              <w:rPr>
-                <w:rFonts w:ascii="Arial" w:hAnsi="Arial" w:cs="Arial"/>
-              </w:rPr>
-              <w:t xml:space="preserve">In their results, which catered to a test group and control group, those whom were tested have been more likely to return to the computer medium then any other unless they were </w:t>
-            </w:r>
-            <w:r>
-              <w:rPr>
-                <w:rFonts w:ascii="Arial" w:hAnsi="Arial" w:cs="Arial"/>
-              </w:rPr>
-              <w:t>computer-illiterate</w:t>
-            </w:r>
-            <w:r>
-              <w:rPr>
-                <w:rFonts w:ascii="Arial" w:hAnsi="Arial" w:cs="Arial"/>
-              </w:rPr>
-              <w:t xml:space="preserve"> and were more likely to change.</w:t>
+              <w:t xml:space="preserve">According to Health Education Research, “There is ample evidence that printed, computer-tailored nutrition education is a more effective tool for motivating people to change to healthier diets than general nutrition education”. </w:t>
+            </w:r>
+          </w:p>
+          <w:p>
+            <w:pPr>
+              <w:pStyle w:val="BodyA"/>
+              <w:rPr>
+                <w:rFonts w:ascii="Arial" w:hAnsi="Arial" w:cs="Arial"/>
+              </w:rPr>
+            </w:pPr>
+            <w:r>
+              <w:rPr>
+                <w:rFonts w:ascii="Arial" w:hAnsi="Arial" w:cs="Arial"/>
+              </w:rPr>
+              <w:t>In their results, which catered to a test group and control group, those whom were tested have been more likely to return to the computer medium then any other unless they were computer-illiterate and were more likely to change.</w:t>
             </w:r>
           </w:p>
           <w:p>
@@ -980,6 +956,7 @@
             <w:r>
               <w:rPr>
                 <w:rStyle w:val="selectable"/>
+                <w:noProof/>
                 <w:sz w:val="18"/>
                 <w:szCs w:val="18"/>
               </w:rPr>
@@ -1105,6 +1082,7 @@
             <w:r>
               <w:rPr>
                 <w:rFonts w:ascii="Arial" w:hAnsi="Arial" w:cs="Arial"/>
+                <w:noProof/>
                 <w:sz w:val="18"/>
                 <w:szCs w:val="18"/>
               </w:rPr>
@@ -1338,6 +1316,32 @@
               </w:rPr>
               <w:t xml:space="preserve"> </w:t>
             </w:r>
+            <w:r>
+              <w:rPr>
+                <w:rFonts w:ascii="Arial" w:hAnsi="Arial" w:cs="Arial"/>
+                <w:sz w:val="20"/>
+                <w:szCs w:val="20"/>
+              </w:rPr>
+              <w:t>I will also look into other API</w:t>
+            </w:r>
+            <w:r>
+              <w:rPr>
+                <w:rFonts w:ascii="Arial" w:hAnsi="Arial" w:cs="Arial"/>
+                <w:sz w:val="20"/>
+                <w:szCs w:val="20"/>
+              </w:rPr>
+              <w:t>s</w:t>
+            </w:r>
+            <w:bookmarkStart w:id="0" w:name="_GoBack"/>
+            <w:bookmarkEnd w:id="0"/>
+            <w:r>
+              <w:rPr>
+                <w:rFonts w:ascii="Arial" w:hAnsi="Arial" w:cs="Arial"/>
+                <w:sz w:val="20"/>
+                <w:szCs w:val="20"/>
+              </w:rPr>
+              <w:t>, such as RESTful, to optimise my application.</w:t>
+            </w:r>
           </w:p>
           <w:p>
             <w:pPr>
@@ -2359,8 +2363,6 @@
               </w:rPr>
               <w:t xml:space="preserve"> - (To use localhost as starter part of the application development)</w:t>
             </w:r>
-            <w:bookmarkStart w:id="0" w:name="_GoBack"/>
-            <w:bookmarkEnd w:id="0"/>
           </w:p>
           <w:p>
             <w:pPr>

</xml_diff>